<commit_message>
Various Updates on repos
- added comment proper MATLAB
- changed URL for new prefix michailmarkou1995 instead of JotunMichael
</commit_message>
<xml_diff>
--- a/COMPUTING_IN_PRACTICE(CN5104)/Resume-Michail-Markou.docx
+++ b/COMPUTING_IN_PRACTICE(CN5104)/Resume-Michail-Markou.docx
@@ -1966,6 +1966,18 @@
                       <w:szCs w:val="16"/>
                     </w:rPr>
                   </w:pPr>
+                  <w:hyperlink r:id="rId10" w:history="1">
+                    <w:r>
+                      <w:rPr>
+                        <w:rStyle w:val="Hyperlink"/>
+                        <w:rFonts w:ascii="Calibri Light" w:eastAsia="Arial Unicode MS" w:hAnsi="Calibri Light" w:cs="Arial Unicode MS"/>
+                        <w:sz w:val="16"/>
+                        <w:szCs w:val="16"/>
+                        <w:u w:val="none"/>
+                      </w:rPr>
+                      <w:t>michailmarkou1995@outlook.com.gr</w:t>
+                    </w:r>
+                  </w:hyperlink>
                   <w:r>
                     <w:rPr>
                       <w:rFonts w:ascii="Calibri Light" w:eastAsia="Arial Unicode MS" w:hAnsi="Calibri Light" w:cs="Arial Unicode MS"/>
@@ -1973,16 +1985,7 @@
                       <w:sz w:val="16"/>
                       <w:szCs w:val="16"/>
                     </w:rPr>
-                    <w:t>backtrackpower@gmail.com</w:t>
-                  </w:r>
-                  <w:r>
-                    <w:rPr>
-                      <w:rFonts w:ascii="Calibri Light" w:eastAsia="Arial Unicode MS" w:hAnsi="Calibri Light" w:cs="Arial Unicode MS"/>
-                      <w:color w:val="000000"/>
-                      <w:sz w:val="16"/>
-                      <w:szCs w:val="16"/>
-                    </w:rPr>
-                    <w:t xml:space="preserve"> | @hotmail.com</w:t>
+                    <w:t xml:space="preserve">  </w:t>
                   </w:r>
                 </w:p>
               </w:tc>
@@ -2290,7 +2293,7 @@
                       <w:szCs w:val="16"/>
                     </w:rPr>
                   </w:pPr>
-                  <w:hyperlink r:id="rId10" w:history="1">
+                  <w:hyperlink r:id="rId11" w:history="1">
                     <w:r>
                       <w:rPr>
                         <w:rFonts w:ascii="Calibri Light" w:eastAsia="Arial Unicode MS" w:hAnsi="Calibri Light" w:cs="Arial Unicode MS"/>
@@ -2338,13 +2341,13 @@
                                 <pic:cNvPicPr/>
                               </pic:nvPicPr>
                               <pic:blipFill>
-                                <a:blip r:embed="rId11" cstate="print">
+                                <a:blip r:embed="rId12" cstate="print">
                                   <a:extLst>
                                     <a:ext uri="{28A0092B-C50C-407E-A947-70E740481C1C}">
                                       <a14:useLocalDpi xmlns:a14="http://schemas.microsoft.com/office/drawing/2010/main" val="0"/>
                                     </a:ext>
                                     <a:ext uri="{96DAC541-7B7A-43D3-8B79-37D633B846F1}">
-                                      <asvg:svgBlip xmlns:asvg="http://schemas.microsoft.com/office/drawing/2016/SVG/main" r:embed="rId12"/>
+                                      <asvg:svgBlip xmlns:asvg="http://schemas.microsoft.com/office/drawing/2016/SVG/main" r:embed="rId13"/>
                                     </a:ext>
                                   </a:extLst>
                                 </a:blip>
@@ -2404,7 +2407,7 @@
                       <w:szCs w:val="16"/>
                     </w:rPr>
                   </w:pPr>
-                  <w:hyperlink r:id="rId13" w:tgtFrame="_blank" w:history="1">
+                  <w:hyperlink r:id="rId14" w:tgtFrame="_blank" w:history="1">
                     <w:r>
                       <w:rPr>
                         <w:rFonts w:ascii="Calibri Light" w:eastAsia="Arial Unicode MS" w:hAnsi="Calibri Light" w:cs="Arial Unicode MS"/>
@@ -4191,7 +4194,7 @@
                       <w:szCs w:val="16"/>
                     </w:rPr>
                   </w:pPr>
-                  <w:hyperlink r:id="rId14" w:history="1">
+                  <w:hyperlink r:id="rId15" w:history="1">
                     <w:r>
                       <w:rPr>
                         <w:rFonts w:ascii="Calibri Light" w:eastAsia="Arial Unicode MS" w:hAnsi="Calibri Light" w:cs="Arial Unicode MS"/>
@@ -4246,13 +4249,13 @@
                                 <pic:cNvPicPr/>
                               </pic:nvPicPr>
                               <pic:blipFill>
-                                <a:blip r:embed="rId15" cstate="print">
+                                <a:blip r:embed="rId16" cstate="print">
                                   <a:extLst>
                                     <a:ext uri="{28A0092B-C50C-407E-A947-70E740481C1C}">
                                       <a14:useLocalDpi xmlns:a14="http://schemas.microsoft.com/office/drawing/2010/main" val="0"/>
                                     </a:ext>
                                     <a:ext uri="{96DAC541-7B7A-43D3-8B79-37D633B846F1}">
-                                      <asvg:svgBlip xmlns:asvg="http://schemas.microsoft.com/office/drawing/2016/SVG/main" r:embed="rId16"/>
+                                      <asvg:svgBlip xmlns:asvg="http://schemas.microsoft.com/office/drawing/2016/SVG/main" r:embed="rId17"/>
                                     </a:ext>
                                   </a:extLst>
                                 </a:blip>
@@ -4756,7 +4759,7 @@
           <w:numId w:val="14"/>
         </w:numPr>
         <w:sectPr>
-          <w:footerReference w:type="default" r:id="rId17"/>
+          <w:footerReference w:type="default" r:id="rId18"/>
           <w:pgSz w:w="12240" w:h="15840" w:code="1"/>
           <w:pgMar w:top="907" w:right="1440" w:bottom="1080" w:left="1440" w:header="576" w:footer="720" w:gutter="0"/>
           <w:cols w:space="720"/>
@@ -4813,13 +4816,13 @@
                     <pic:cNvPicPr/>
                   </pic:nvPicPr>
                   <pic:blipFill>
-                    <a:blip r:embed="rId18" cstate="print">
+                    <a:blip r:embed="rId19" cstate="print">
                       <a:extLst>
                         <a:ext uri="{28A0092B-C50C-407E-A947-70E740481C1C}">
                           <a14:useLocalDpi xmlns:a14="http://schemas.microsoft.com/office/drawing/2010/main" val="0"/>
                         </a:ext>
                         <a:ext uri="{96DAC541-7B7A-43D3-8B79-37D633B846F1}">
-                          <asvg:svgBlip xmlns:asvg="http://schemas.microsoft.com/office/drawing/2016/SVG/main" r:embed="rId19"/>
+                          <asvg:svgBlip xmlns:asvg="http://schemas.microsoft.com/office/drawing/2016/SVG/main" r:embed="rId20"/>
                         </a:ext>
                       </a:extLst>
                     </a:blip>
@@ -4891,13 +4894,13 @@
                     <pic:cNvPicPr/>
                   </pic:nvPicPr>
                   <pic:blipFill>
-                    <a:blip r:embed="rId20" cstate="print">
+                    <a:blip r:embed="rId21" cstate="print">
                       <a:extLst>
                         <a:ext uri="{28A0092B-C50C-407E-A947-70E740481C1C}">
                           <a14:useLocalDpi xmlns:a14="http://schemas.microsoft.com/office/drawing/2010/main" val="0"/>
                         </a:ext>
                         <a:ext uri="{96DAC541-7B7A-43D3-8B79-37D633B846F1}">
-                          <asvg:svgBlip xmlns:asvg="http://schemas.microsoft.com/office/drawing/2016/SVG/main" r:embed="rId21"/>
+                          <asvg:svgBlip xmlns:asvg="http://schemas.microsoft.com/office/drawing/2016/SVG/main" r:embed="rId22"/>
                         </a:ext>
                       </a:extLst>
                     </a:blip>
@@ -4950,13 +4953,13 @@
                     <pic:cNvPicPr/>
                   </pic:nvPicPr>
                   <pic:blipFill>
-                    <a:blip r:embed="rId22" cstate="print">
+                    <a:blip r:embed="rId23" cstate="print">
                       <a:extLst>
                         <a:ext uri="{28A0092B-C50C-407E-A947-70E740481C1C}">
                           <a14:useLocalDpi xmlns:a14="http://schemas.microsoft.com/office/drawing/2010/main" val="0"/>
                         </a:ext>
                         <a:ext uri="{96DAC541-7B7A-43D3-8B79-37D633B846F1}">
-                          <asvg:svgBlip xmlns:asvg="http://schemas.microsoft.com/office/drawing/2016/SVG/main" r:embed="rId23"/>
+                          <asvg:svgBlip xmlns:asvg="http://schemas.microsoft.com/office/drawing/2016/SVG/main" r:embed="rId24"/>
                         </a:ext>
                       </a:extLst>
                     </a:blip>
@@ -5028,13 +5031,13 @@
                     <pic:cNvPicPr/>
                   </pic:nvPicPr>
                   <pic:blipFill>
-                    <a:blip r:embed="rId24" cstate="print">
+                    <a:blip r:embed="rId25" cstate="print">
                       <a:extLst>
                         <a:ext uri="{28A0092B-C50C-407E-A947-70E740481C1C}">
                           <a14:useLocalDpi xmlns:a14="http://schemas.microsoft.com/office/drawing/2010/main" val="0"/>
                         </a:ext>
                         <a:ext uri="{96DAC541-7B7A-43D3-8B79-37D633B846F1}">
-                          <asvg:svgBlip xmlns:asvg="http://schemas.microsoft.com/office/drawing/2016/SVG/main" r:embed="rId25"/>
+                          <asvg:svgBlip xmlns:asvg="http://schemas.microsoft.com/office/drawing/2016/SVG/main" r:embed="rId26"/>
                         </a:ext>
                       </a:extLst>
                     </a:blip>
@@ -5106,13 +5109,13 @@
                     <pic:cNvPicPr/>
                   </pic:nvPicPr>
                   <pic:blipFill>
-                    <a:blip r:embed="rId26" cstate="print">
+                    <a:blip r:embed="rId27" cstate="print">
                       <a:extLst>
                         <a:ext uri="{28A0092B-C50C-407E-A947-70E740481C1C}">
                           <a14:useLocalDpi xmlns:a14="http://schemas.microsoft.com/office/drawing/2010/main" val="0"/>
                         </a:ext>
                         <a:ext uri="{96DAC541-7B7A-43D3-8B79-37D633B846F1}">
-                          <asvg:svgBlip xmlns:asvg="http://schemas.microsoft.com/office/drawing/2016/SVG/main" r:embed="rId27"/>
+                          <asvg:svgBlip xmlns:asvg="http://schemas.microsoft.com/office/drawing/2016/SVG/main" r:embed="rId28"/>
                         </a:ext>
                       </a:extLst>
                     </a:blip>
@@ -5212,13 +5215,13 @@
                     <pic:cNvPicPr/>
                   </pic:nvPicPr>
                   <pic:blipFill>
-                    <a:blip r:embed="rId28" cstate="print">
+                    <a:blip r:embed="rId29" cstate="print">
                       <a:extLst>
                         <a:ext uri="{28A0092B-C50C-407E-A947-70E740481C1C}">
                           <a14:useLocalDpi xmlns:a14="http://schemas.microsoft.com/office/drawing/2010/main" val="0"/>
                         </a:ext>
                         <a:ext uri="{96DAC541-7B7A-43D3-8B79-37D633B846F1}">
-                          <asvg:svgBlip xmlns:asvg="http://schemas.microsoft.com/office/drawing/2016/SVG/main" r:embed="rId29"/>
+                          <asvg:svgBlip xmlns:asvg="http://schemas.microsoft.com/office/drawing/2016/SVG/main" r:embed="rId30"/>
                         </a:ext>
                       </a:extLst>
                     </a:blip>
@@ -5297,13 +5300,13 @@
                     <pic:cNvPicPr/>
                   </pic:nvPicPr>
                   <pic:blipFill>
-                    <a:blip r:embed="rId30" cstate="print">
+                    <a:blip r:embed="rId31" cstate="print">
                       <a:extLst>
                         <a:ext uri="{28A0092B-C50C-407E-A947-70E740481C1C}">
                           <a14:useLocalDpi xmlns:a14="http://schemas.microsoft.com/office/drawing/2010/main" val="0"/>
                         </a:ext>
                         <a:ext uri="{96DAC541-7B7A-43D3-8B79-37D633B846F1}">
-                          <asvg:svgBlip xmlns:asvg="http://schemas.microsoft.com/office/drawing/2016/SVG/main" r:embed="rId31"/>
+                          <asvg:svgBlip xmlns:asvg="http://schemas.microsoft.com/office/drawing/2016/SVG/main" r:embed="rId32"/>
                         </a:ext>
                       </a:extLst>
                     </a:blip>
@@ -5375,13 +5378,13 @@
                     <pic:cNvPicPr/>
                   </pic:nvPicPr>
                   <pic:blipFill>
-                    <a:blip r:embed="rId32" cstate="print">
+                    <a:blip r:embed="rId33" cstate="print">
                       <a:extLst>
                         <a:ext uri="{28A0092B-C50C-407E-A947-70E740481C1C}">
                           <a14:useLocalDpi xmlns:a14="http://schemas.microsoft.com/office/drawing/2010/main" val="0"/>
                         </a:ext>
                         <a:ext uri="{96DAC541-7B7A-43D3-8B79-37D633B846F1}">
-                          <asvg:svgBlip xmlns:asvg="http://schemas.microsoft.com/office/drawing/2016/SVG/main" r:embed="rId33"/>
+                          <asvg:svgBlip xmlns:asvg="http://schemas.microsoft.com/office/drawing/2016/SVG/main" r:embed="rId34"/>
                         </a:ext>
                       </a:extLst>
                     </a:blip>
@@ -5434,13 +5437,13 @@
                     <pic:cNvPicPr/>
                   </pic:nvPicPr>
                   <pic:blipFill>
-                    <a:blip r:embed="rId34" cstate="print">
+                    <a:blip r:embed="rId35" cstate="print">
                       <a:extLst>
                         <a:ext uri="{28A0092B-C50C-407E-A947-70E740481C1C}">
                           <a14:useLocalDpi xmlns:a14="http://schemas.microsoft.com/office/drawing/2010/main" val="0"/>
                         </a:ext>
                         <a:ext uri="{96DAC541-7B7A-43D3-8B79-37D633B846F1}">
-                          <asvg:svgBlip xmlns:asvg="http://schemas.microsoft.com/office/drawing/2016/SVG/main" r:embed="rId35"/>
+                          <asvg:svgBlip xmlns:asvg="http://schemas.microsoft.com/office/drawing/2016/SVG/main" r:embed="rId36"/>
                         </a:ext>
                       </a:extLst>
                     </a:blip>
@@ -5512,13 +5515,13 @@
                     <pic:cNvPicPr/>
                   </pic:nvPicPr>
                   <pic:blipFill>
-                    <a:blip r:embed="rId36" cstate="print">
+                    <a:blip r:embed="rId37" cstate="print">
                       <a:extLst>
                         <a:ext uri="{28A0092B-C50C-407E-A947-70E740481C1C}">
                           <a14:useLocalDpi xmlns:a14="http://schemas.microsoft.com/office/drawing/2010/main" val="0"/>
                         </a:ext>
                         <a:ext uri="{96DAC541-7B7A-43D3-8B79-37D633B846F1}">
-                          <asvg:svgBlip xmlns:asvg="http://schemas.microsoft.com/office/drawing/2016/SVG/main" r:embed="rId37"/>
+                          <asvg:svgBlip xmlns:asvg="http://schemas.microsoft.com/office/drawing/2016/SVG/main" r:embed="rId38"/>
                         </a:ext>
                       </a:extLst>
                     </a:blip>
@@ -5563,13 +5566,13 @@
                     <pic:cNvPicPr/>
                   </pic:nvPicPr>
                   <pic:blipFill>
-                    <a:blip r:embed="rId38" cstate="print">
+                    <a:blip r:embed="rId39" cstate="print">
                       <a:extLst>
                         <a:ext uri="{28A0092B-C50C-407E-A947-70E740481C1C}">
                           <a14:useLocalDpi xmlns:a14="http://schemas.microsoft.com/office/drawing/2010/main" val="0"/>
                         </a:ext>
                         <a:ext uri="{96DAC541-7B7A-43D3-8B79-37D633B846F1}">
-                          <asvg:svgBlip xmlns:asvg="http://schemas.microsoft.com/office/drawing/2016/SVG/main" r:embed="rId39"/>
+                          <asvg:svgBlip xmlns:asvg="http://schemas.microsoft.com/office/drawing/2016/SVG/main" r:embed="rId40"/>
                         </a:ext>
                       </a:extLst>
                     </a:blip>
@@ -5662,13 +5665,13 @@
                     <pic:cNvPicPr/>
                   </pic:nvPicPr>
                   <pic:blipFill>
-                    <a:blip r:embed="rId40" cstate="print">
+                    <a:blip r:embed="rId41" cstate="print">
                       <a:extLst>
                         <a:ext uri="{28A0092B-C50C-407E-A947-70E740481C1C}">
                           <a14:useLocalDpi xmlns:a14="http://schemas.microsoft.com/office/drawing/2010/main" val="0"/>
                         </a:ext>
                         <a:ext uri="{96DAC541-7B7A-43D3-8B79-37D633B846F1}">
-                          <asvg:svgBlip xmlns:asvg="http://schemas.microsoft.com/office/drawing/2016/SVG/main" r:embed="rId41"/>
+                          <asvg:svgBlip xmlns:asvg="http://schemas.microsoft.com/office/drawing/2016/SVG/main" r:embed="rId42"/>
                         </a:ext>
                       </a:extLst>
                     </a:blip>
@@ -5713,13 +5716,13 @@
                     <pic:cNvPicPr/>
                   </pic:nvPicPr>
                   <pic:blipFill>
-                    <a:blip r:embed="rId42" cstate="print">
+                    <a:blip r:embed="rId43" cstate="print">
                       <a:extLst>
                         <a:ext uri="{28A0092B-C50C-407E-A947-70E740481C1C}">
                           <a14:useLocalDpi xmlns:a14="http://schemas.microsoft.com/office/drawing/2010/main" val="0"/>
                         </a:ext>
                         <a:ext uri="{96DAC541-7B7A-43D3-8B79-37D633B846F1}">
-                          <asvg:svgBlip xmlns:asvg="http://schemas.microsoft.com/office/drawing/2016/SVG/main" r:embed="rId43"/>
+                          <asvg:svgBlip xmlns:asvg="http://schemas.microsoft.com/office/drawing/2016/SVG/main" r:embed="rId44"/>
                         </a:ext>
                       </a:extLst>
                     </a:blip>
@@ -5791,13 +5794,13 @@
                     <pic:cNvPicPr/>
                   </pic:nvPicPr>
                   <pic:blipFill>
-                    <a:blip r:embed="rId44" cstate="print">
+                    <a:blip r:embed="rId45" cstate="print">
                       <a:extLst>
                         <a:ext uri="{28A0092B-C50C-407E-A947-70E740481C1C}">
                           <a14:useLocalDpi xmlns:a14="http://schemas.microsoft.com/office/drawing/2010/main" val="0"/>
                         </a:ext>
                         <a:ext uri="{96DAC541-7B7A-43D3-8B79-37D633B846F1}">
-                          <asvg:svgBlip xmlns:asvg="http://schemas.microsoft.com/office/drawing/2016/SVG/main" r:embed="rId45"/>
+                          <asvg:svgBlip xmlns:asvg="http://schemas.microsoft.com/office/drawing/2016/SVG/main" r:embed="rId46"/>
                         </a:ext>
                       </a:extLst>
                     </a:blip>
@@ -5869,13 +5872,13 @@
                     <pic:cNvPicPr/>
                   </pic:nvPicPr>
                   <pic:blipFill>
-                    <a:blip r:embed="rId46" cstate="print">
+                    <a:blip r:embed="rId47" cstate="print">
                       <a:extLst>
                         <a:ext uri="{28A0092B-C50C-407E-A947-70E740481C1C}">
                           <a14:useLocalDpi xmlns:a14="http://schemas.microsoft.com/office/drawing/2010/main" val="0"/>
                         </a:ext>
                         <a:ext uri="{96DAC541-7B7A-43D3-8B79-37D633B846F1}">
-                          <asvg:svgBlip xmlns:asvg="http://schemas.microsoft.com/office/drawing/2016/SVG/main" r:embed="rId47"/>
+                          <asvg:svgBlip xmlns:asvg="http://schemas.microsoft.com/office/drawing/2016/SVG/main" r:embed="rId48"/>
                         </a:ext>
                       </a:extLst>
                     </a:blip>
@@ -5928,13 +5931,13 @@
                     <pic:cNvPicPr/>
                   </pic:nvPicPr>
                   <pic:blipFill>
-                    <a:blip r:embed="rId48" cstate="print">
+                    <a:blip r:embed="rId49" cstate="print">
                       <a:extLst>
                         <a:ext uri="{28A0092B-C50C-407E-A947-70E740481C1C}">
                           <a14:useLocalDpi xmlns:a14="http://schemas.microsoft.com/office/drawing/2010/main" val="0"/>
                         </a:ext>
                         <a:ext uri="{96DAC541-7B7A-43D3-8B79-37D633B846F1}">
-                          <asvg:svgBlip xmlns:asvg="http://schemas.microsoft.com/office/drawing/2016/SVG/main" r:embed="rId49"/>
+                          <asvg:svgBlip xmlns:asvg="http://schemas.microsoft.com/office/drawing/2016/SVG/main" r:embed="rId50"/>
                         </a:ext>
                       </a:extLst>
                     </a:blip>
@@ -5987,13 +5990,13 @@
                     <pic:cNvPicPr/>
                   </pic:nvPicPr>
                   <pic:blipFill>
-                    <a:blip r:embed="rId50" cstate="print">
+                    <a:blip r:embed="rId51" cstate="print">
                       <a:extLst>
                         <a:ext uri="{28A0092B-C50C-407E-A947-70E740481C1C}">
                           <a14:useLocalDpi xmlns:a14="http://schemas.microsoft.com/office/drawing/2010/main" val="0"/>
                         </a:ext>
                         <a:ext uri="{96DAC541-7B7A-43D3-8B79-37D633B846F1}">
-                          <asvg:svgBlip xmlns:asvg="http://schemas.microsoft.com/office/drawing/2016/SVG/main" r:embed="rId51"/>
+                          <asvg:svgBlip xmlns:asvg="http://schemas.microsoft.com/office/drawing/2016/SVG/main" r:embed="rId52"/>
                         </a:ext>
                       </a:extLst>
                     </a:blip>
@@ -6046,13 +6049,13 @@
                     <pic:cNvPicPr/>
                   </pic:nvPicPr>
                   <pic:blipFill>
-                    <a:blip r:embed="rId52" cstate="print">
+                    <a:blip r:embed="rId53" cstate="print">
                       <a:extLst>
                         <a:ext uri="{28A0092B-C50C-407E-A947-70E740481C1C}">
                           <a14:useLocalDpi xmlns:a14="http://schemas.microsoft.com/office/drawing/2010/main" val="0"/>
                         </a:ext>
                         <a:ext uri="{96DAC541-7B7A-43D3-8B79-37D633B846F1}">
-                          <asvg:svgBlip xmlns:asvg="http://schemas.microsoft.com/office/drawing/2016/SVG/main" r:embed="rId53"/>
+                          <asvg:svgBlip xmlns:asvg="http://schemas.microsoft.com/office/drawing/2016/SVG/main" r:embed="rId54"/>
                         </a:ext>
                       </a:extLst>
                     </a:blip>
@@ -6124,13 +6127,13 @@
                     <pic:cNvPicPr/>
                   </pic:nvPicPr>
                   <pic:blipFill>
-                    <a:blip r:embed="rId54" cstate="print">
+                    <a:blip r:embed="rId55" cstate="print">
                       <a:extLst>
                         <a:ext uri="{28A0092B-C50C-407E-A947-70E740481C1C}">
                           <a14:useLocalDpi xmlns:a14="http://schemas.microsoft.com/office/drawing/2010/main" val="0"/>
                         </a:ext>
                         <a:ext uri="{96DAC541-7B7A-43D3-8B79-37D633B846F1}">
-                          <asvg:svgBlip xmlns:asvg="http://schemas.microsoft.com/office/drawing/2016/SVG/main" r:embed="rId55"/>
+                          <asvg:svgBlip xmlns:asvg="http://schemas.microsoft.com/office/drawing/2016/SVG/main" r:embed="rId56"/>
                         </a:ext>
                       </a:extLst>
                     </a:blip>
@@ -6183,13 +6186,13 @@
                     <pic:cNvPicPr/>
                   </pic:nvPicPr>
                   <pic:blipFill>
-                    <a:blip r:embed="rId56" cstate="print">
+                    <a:blip r:embed="rId57" cstate="print">
                       <a:extLst>
                         <a:ext uri="{28A0092B-C50C-407E-A947-70E740481C1C}">
                           <a14:useLocalDpi xmlns:a14="http://schemas.microsoft.com/office/drawing/2010/main" val="0"/>
                         </a:ext>
                         <a:ext uri="{96DAC541-7B7A-43D3-8B79-37D633B846F1}">
-                          <asvg:svgBlip xmlns:asvg="http://schemas.microsoft.com/office/drawing/2016/SVG/main" r:embed="rId57"/>
+                          <asvg:svgBlip xmlns:asvg="http://schemas.microsoft.com/office/drawing/2016/SVG/main" r:embed="rId58"/>
                         </a:ext>
                       </a:extLst>
                     </a:blip>
@@ -6242,13 +6245,13 @@
                     <pic:cNvPicPr/>
                   </pic:nvPicPr>
                   <pic:blipFill>
-                    <a:blip r:embed="rId58" cstate="print">
+                    <a:blip r:embed="rId59" cstate="print">
                       <a:extLst>
                         <a:ext uri="{28A0092B-C50C-407E-A947-70E740481C1C}">
                           <a14:useLocalDpi xmlns:a14="http://schemas.microsoft.com/office/drawing/2010/main" val="0"/>
                         </a:ext>
                         <a:ext uri="{96DAC541-7B7A-43D3-8B79-37D633B846F1}">
-                          <asvg:svgBlip xmlns:asvg="http://schemas.microsoft.com/office/drawing/2016/SVG/main" r:embed="rId59"/>
+                          <asvg:svgBlip xmlns:asvg="http://schemas.microsoft.com/office/drawing/2016/SVG/main" r:embed="rId60"/>
                         </a:ext>
                       </a:extLst>
                     </a:blip>
@@ -6335,13 +6338,13 @@
                     <pic:cNvPicPr/>
                   </pic:nvPicPr>
                   <pic:blipFill>
-                    <a:blip r:embed="rId60" cstate="print">
+                    <a:blip r:embed="rId61" cstate="print">
                       <a:extLst>
                         <a:ext uri="{28A0092B-C50C-407E-A947-70E740481C1C}">
                           <a14:useLocalDpi xmlns:a14="http://schemas.microsoft.com/office/drawing/2010/main" val="0"/>
                         </a:ext>
                         <a:ext uri="{96DAC541-7B7A-43D3-8B79-37D633B846F1}">
-                          <asvg:svgBlip xmlns:asvg="http://schemas.microsoft.com/office/drawing/2016/SVG/main" r:embed="rId61"/>
+                          <asvg:svgBlip xmlns:asvg="http://schemas.microsoft.com/office/drawing/2016/SVG/main" r:embed="rId62"/>
                         </a:ext>
                       </a:extLst>
                     </a:blip>
@@ -6386,13 +6389,13 @@
                     <pic:cNvPicPr/>
                   </pic:nvPicPr>
                   <pic:blipFill>
-                    <a:blip r:embed="rId62" cstate="print">
+                    <a:blip r:embed="rId63" cstate="print">
                       <a:extLst>
                         <a:ext uri="{28A0092B-C50C-407E-A947-70E740481C1C}">
                           <a14:useLocalDpi xmlns:a14="http://schemas.microsoft.com/office/drawing/2010/main" val="0"/>
                         </a:ext>
                         <a:ext uri="{96DAC541-7B7A-43D3-8B79-37D633B846F1}">
-                          <asvg:svgBlip xmlns:asvg="http://schemas.microsoft.com/office/drawing/2016/SVG/main" r:embed="rId63"/>
+                          <asvg:svgBlip xmlns:asvg="http://schemas.microsoft.com/office/drawing/2016/SVG/main" r:embed="rId64"/>
                         </a:ext>
                       </a:extLst>
                     </a:blip>
@@ -6437,13 +6440,13 @@
                     <pic:cNvPicPr/>
                   </pic:nvPicPr>
                   <pic:blipFill>
-                    <a:blip r:embed="rId64" cstate="print">
+                    <a:blip r:embed="rId65" cstate="print">
                       <a:extLst>
                         <a:ext uri="{28A0092B-C50C-407E-A947-70E740481C1C}">
                           <a14:useLocalDpi xmlns:a14="http://schemas.microsoft.com/office/drawing/2010/main" val="0"/>
                         </a:ext>
                         <a:ext uri="{96DAC541-7B7A-43D3-8B79-37D633B846F1}">
-                          <asvg:svgBlip xmlns:asvg="http://schemas.microsoft.com/office/drawing/2016/SVG/main" r:embed="rId65"/>
+                          <asvg:svgBlip xmlns:asvg="http://schemas.microsoft.com/office/drawing/2016/SVG/main" r:embed="rId66"/>
                         </a:ext>
                       </a:extLst>
                     </a:blip>
@@ -6515,13 +6518,13 @@
                     <pic:cNvPicPr/>
                   </pic:nvPicPr>
                   <pic:blipFill>
-                    <a:blip r:embed="rId66" cstate="print">
+                    <a:blip r:embed="rId67" cstate="print">
                       <a:extLst>
                         <a:ext uri="{28A0092B-C50C-407E-A947-70E740481C1C}">
                           <a14:useLocalDpi xmlns:a14="http://schemas.microsoft.com/office/drawing/2010/main" val="0"/>
                         </a:ext>
                         <a:ext uri="{96DAC541-7B7A-43D3-8B79-37D633B846F1}">
-                          <asvg:svgBlip xmlns:asvg="http://schemas.microsoft.com/office/drawing/2016/SVG/main" r:embed="rId67"/>
+                          <asvg:svgBlip xmlns:asvg="http://schemas.microsoft.com/office/drawing/2016/SVG/main" r:embed="rId68"/>
                         </a:ext>
                       </a:extLst>
                     </a:blip>
@@ -6593,13 +6596,13 @@
                     <pic:cNvPicPr/>
                   </pic:nvPicPr>
                   <pic:blipFill>
-                    <a:blip r:embed="rId68" cstate="print">
+                    <a:blip r:embed="rId69" cstate="print">
                       <a:extLst>
                         <a:ext uri="{28A0092B-C50C-407E-A947-70E740481C1C}">
                           <a14:useLocalDpi xmlns:a14="http://schemas.microsoft.com/office/drawing/2010/main" val="0"/>
                         </a:ext>
                         <a:ext uri="{96DAC541-7B7A-43D3-8B79-37D633B846F1}">
-                          <asvg:svgBlip xmlns:asvg="http://schemas.microsoft.com/office/drawing/2016/SVG/main" r:embed="rId69"/>
+                          <asvg:svgBlip xmlns:asvg="http://schemas.microsoft.com/office/drawing/2016/SVG/main" r:embed="rId70"/>
                         </a:ext>
                       </a:extLst>
                     </a:blip>
@@ -6685,13 +6688,13 @@
                     <pic:cNvPicPr/>
                   </pic:nvPicPr>
                   <pic:blipFill>
-                    <a:blip r:embed="rId70" cstate="print">
+                    <a:blip r:embed="rId71" cstate="print">
                       <a:extLst>
                         <a:ext uri="{28A0092B-C50C-407E-A947-70E740481C1C}">
                           <a14:useLocalDpi xmlns:a14="http://schemas.microsoft.com/office/drawing/2010/main" val="0"/>
                         </a:ext>
                         <a:ext uri="{96DAC541-7B7A-43D3-8B79-37D633B846F1}">
-                          <asvg:svgBlip xmlns:asvg="http://schemas.microsoft.com/office/drawing/2016/SVG/main" r:embed="rId71"/>
+                          <asvg:svgBlip xmlns:asvg="http://schemas.microsoft.com/office/drawing/2016/SVG/main" r:embed="rId72"/>
                         </a:ext>
                       </a:extLst>
                     </a:blip>
@@ -16612,7 +16615,6 @@
     <w:name w:val="Hyperlink"/>
     <w:basedOn w:val="DefaultParagraphFont"/>
     <w:uiPriority w:val="99"/>
-    <w:semiHidden/>
     <w:unhideWhenUsed/>
     <w:rsid w:val="006C47D8"/>
     <w:rPr>
@@ -32883,6 +32885,18 @@
     </w:pPr>
     <w:rPr>
       <w:color w:val="4C4C4C" w:themeColor="text2" w:themeTint="BF"/>
+    </w:rPr>
+  </w:style>
+  <w:style w:type="character" w:styleId="UnresolvedMention">
+    <w:name w:val="Unresolved Mention"/>
+    <w:basedOn w:val="DefaultParagraphFont"/>
+    <w:uiPriority w:val="99"/>
+    <w:semiHidden/>
+    <w:unhideWhenUsed/>
+    <w:rsid w:val="009A6EA5"/>
+    <w:rPr>
+      <w:color w:val="605E5C"/>
+      <w:shd w:val="clear" w:color="auto" w:fill="E1DFDD"/>
     </w:rPr>
   </w:style>
 </w:styles>
@@ -33144,6 +33158,7 @@
     <w:rsidRoot w:val="00171189"/>
     <w:rsid w:val="00171189"/>
     <w:rsid w:val="00445018"/>
+    <w:rsid w:val="0061425E"/>
   </w:rsids>
   <m:mathPr>
     <m:mathFont m:val="Cambria Math"/>

</xml_diff>